<commit_message>
client login and register
</commit_message>
<xml_diff>
--- a/Notes.docx
+++ b/Notes.docx
@@ -509,6 +509,577 @@
         <w:rPr>
           <w:rFonts w:asciiTheme="majorHAnsi" w:hAnsiTheme="majorHAnsi" w:cs="Cascadia Mono"/>
           <w:color w:val="000000" w:themeColor="text1"/>
+        </w:rPr>
+      </w:pPr>
+    </w:p>
+    <w:p>
+      <w:pPr>
+        <w:autoSpaceDE w:val="0"/>
+        <w:autoSpaceDN w:val="0"/>
+        <w:adjustRightInd w:val="0"/>
+        <w:spacing w:after="0" w:line="240" w:lineRule="auto"/>
+        <w:rPr>
+          <w:rFonts w:asciiTheme="majorHAnsi" w:hAnsiTheme="majorHAnsi" w:cs="Cascadia Mono"/>
+          <w:b/>
+          <w:color w:val="000000" w:themeColor="text1"/>
+          <w:sz w:val="32"/>
+          <w:szCs w:val="32"/>
+        </w:rPr>
+      </w:pPr>
+      <w:r>
+        <w:rPr>
+          <w:rFonts w:asciiTheme="majorHAnsi" w:hAnsiTheme="majorHAnsi" w:cs="Cascadia Mono"/>
+          <w:b/>
+          <w:color w:val="000000" w:themeColor="text1"/>
+          <w:sz w:val="32"/>
+          <w:szCs w:val="32"/>
+        </w:rPr>
+        <w:t>Observables:</w:t>
+      </w:r>
+    </w:p>
+    <w:p>
+      <w:pPr>
+        <w:autoSpaceDE w:val="0"/>
+        <w:autoSpaceDN w:val="0"/>
+        <w:adjustRightInd w:val="0"/>
+        <w:spacing w:after="0" w:line="240" w:lineRule="auto"/>
+        <w:rPr>
+          <w:rFonts w:asciiTheme="majorHAnsi" w:hAnsiTheme="majorHAnsi" w:cs="Cascadia Mono"/>
+          <w:color w:val="000000" w:themeColor="text1"/>
+        </w:rPr>
+      </w:pPr>
+      <w:r>
+        <w:rPr>
+          <w:rFonts w:asciiTheme="majorHAnsi" w:hAnsiTheme="majorHAnsi" w:cs="Cascadia Mono"/>
+          <w:color w:val="000000" w:themeColor="text1"/>
+        </w:rPr>
+        <w:t>Observables are lazy collections of multiple values over time.</w:t>
+      </w:r>
+    </w:p>
+    <w:p>
+      <w:pPr>
+        <w:autoSpaceDE w:val="0"/>
+        <w:autoSpaceDN w:val="0"/>
+        <w:adjustRightInd w:val="0"/>
+        <w:spacing w:after="0" w:line="240" w:lineRule="auto"/>
+        <w:rPr>
+          <w:rFonts w:asciiTheme="majorHAnsi" w:hAnsiTheme="majorHAnsi" w:cs="Cascadia Mono"/>
+          <w:color w:val="000000" w:themeColor="text1"/>
+        </w:rPr>
+      </w:pPr>
+      <w:r>
+        <w:rPr>
+          <w:rFonts w:asciiTheme="majorHAnsi" w:hAnsiTheme="majorHAnsi" w:cs="Cascadia Mono"/>
+          <w:color w:val="000000" w:themeColor="text1"/>
+        </w:rPr>
+        <w:t>You can think of observables like a newsletter</w:t>
+      </w:r>
+    </w:p>
+    <w:p>
+      <w:pPr>
+        <w:pStyle w:val="ListParagraph"/>
+        <w:numPr>
+          <w:ilvl w:val="0"/>
+          <w:numId w:val="5"/>
+        </w:numPr>
+        <w:autoSpaceDE w:val="0"/>
+        <w:autoSpaceDN w:val="0"/>
+        <w:adjustRightInd w:val="0"/>
+        <w:spacing w:after="0" w:line="240" w:lineRule="auto"/>
+        <w:rPr>
+          <w:rFonts w:asciiTheme="majorHAnsi" w:hAnsiTheme="majorHAnsi" w:cs="Cascadia Mono"/>
+          <w:color w:val="000000" w:themeColor="text1"/>
+        </w:rPr>
+      </w:pPr>
+      <w:r>
+        <w:rPr>
+          <w:rFonts w:asciiTheme="majorHAnsi" w:hAnsiTheme="majorHAnsi" w:cs="Cascadia Mono"/>
+          <w:color w:val="000000" w:themeColor="text1"/>
+        </w:rPr>
+        <w:lastRenderedPageBreak/>
+        <w:t>Only subscribers of the newsletter receive the newsletter.</w:t>
+      </w:r>
+    </w:p>
+    <w:p>
+      <w:pPr>
+        <w:pStyle w:val="ListParagraph"/>
+        <w:numPr>
+          <w:ilvl w:val="0"/>
+          <w:numId w:val="5"/>
+        </w:numPr>
+        <w:autoSpaceDE w:val="0"/>
+        <w:autoSpaceDN w:val="0"/>
+        <w:adjustRightInd w:val="0"/>
+        <w:spacing w:after="0" w:line="240" w:lineRule="auto"/>
+        <w:rPr>
+          <w:rFonts w:asciiTheme="majorHAnsi" w:hAnsiTheme="majorHAnsi" w:cs="Cascadia Mono"/>
+          <w:color w:val="000000" w:themeColor="text1"/>
+        </w:rPr>
+      </w:pPr>
+      <w:r>
+        <w:rPr>
+          <w:rFonts w:asciiTheme="majorHAnsi" w:hAnsiTheme="majorHAnsi" w:cs="Cascadia Mono"/>
+          <w:color w:val="000000" w:themeColor="text1"/>
+        </w:rPr>
+        <w:t>If no-one subscribes to the newsletter it probably will not be printed.</w:t>
+      </w:r>
+    </w:p>
+    <w:p>
+      <w:pPr>
+        <w:autoSpaceDE w:val="0"/>
+        <w:autoSpaceDN w:val="0"/>
+        <w:adjustRightInd w:val="0"/>
+        <w:spacing w:after="0" w:line="240" w:lineRule="auto"/>
+        <w:rPr>
+          <w:rFonts w:asciiTheme="majorHAnsi" w:hAnsiTheme="majorHAnsi" w:cs="Cascadia Mono"/>
+          <w:b/>
+          <w:color w:val="000000" w:themeColor="text1"/>
+          <w:sz w:val="36"/>
+          <w:szCs w:val="36"/>
+        </w:rPr>
+      </w:pPr>
+      <w:r>
+        <w:rPr>
+          <w:rFonts w:asciiTheme="majorHAnsi" w:hAnsiTheme="majorHAnsi" w:cs="Cascadia Mono"/>
+          <w:b/>
+          <w:color w:val="000000" w:themeColor="text1"/>
+          <w:sz w:val="36"/>
+          <w:szCs w:val="36"/>
+        </w:rPr>
+        <w:t>Promise Vs Observables</w:t>
+      </w:r>
+      <w:r>
+        <w:rPr>
+          <w:rFonts w:asciiTheme="majorHAnsi" w:hAnsiTheme="majorHAnsi" w:cs="Cascadia Mono"/>
+          <w:b/>
+          <w:color w:val="000000" w:themeColor="text1"/>
+          <w:sz w:val="36"/>
+          <w:szCs w:val="36"/>
+        </w:rPr>
+        <w:t>:</w:t>
+      </w:r>
+    </w:p>
+    <w:p>
+      <w:pPr>
+        <w:autoSpaceDE w:val="0"/>
+        <w:autoSpaceDN w:val="0"/>
+        <w:adjustRightInd w:val="0"/>
+        <w:spacing w:after="0" w:line="240" w:lineRule="auto"/>
+        <w:rPr>
+          <w:rFonts w:asciiTheme="majorHAnsi" w:hAnsiTheme="majorHAnsi" w:cs="Cascadia Mono"/>
+          <w:b/>
+          <w:color w:val="00B050"/>
+          <w:sz w:val="36"/>
+          <w:szCs w:val="36"/>
+        </w:rPr>
+      </w:pPr>
+      <w:r>
+        <w:rPr>
+          <w:rFonts w:asciiTheme="majorHAnsi" w:hAnsiTheme="majorHAnsi" w:cs="Cascadia Mono"/>
+          <w:b/>
+          <w:color w:val="00B050"/>
+          <w:sz w:val="36"/>
+          <w:szCs w:val="36"/>
+        </w:rPr>
+        <w:t>Promise:</w:t>
+      </w:r>
+    </w:p>
+    <w:p>
+      <w:pPr>
+        <w:pStyle w:val="ListParagraph"/>
+        <w:numPr>
+          <w:ilvl w:val="0"/>
+          <w:numId w:val="6"/>
+        </w:numPr>
+        <w:autoSpaceDE w:val="0"/>
+        <w:autoSpaceDN w:val="0"/>
+        <w:adjustRightInd w:val="0"/>
+        <w:spacing w:after="0" w:line="240" w:lineRule="auto"/>
+        <w:rPr>
+          <w:rFonts w:asciiTheme="majorHAnsi" w:hAnsiTheme="majorHAnsi" w:cs="Cascadia Mono"/>
+          <w:color w:val="000000" w:themeColor="text1"/>
+        </w:rPr>
+      </w:pPr>
+      <w:r>
+        <w:rPr>
+          <w:rFonts w:asciiTheme="majorHAnsi" w:hAnsiTheme="majorHAnsi" w:cs="Cascadia Mono"/>
+          <w:color w:val="000000" w:themeColor="text1"/>
+        </w:rPr>
+        <w:t>Provides a single future value.</w:t>
+      </w:r>
+    </w:p>
+    <w:p>
+      <w:pPr>
+        <w:pStyle w:val="ListParagraph"/>
+        <w:numPr>
+          <w:ilvl w:val="0"/>
+          <w:numId w:val="6"/>
+        </w:numPr>
+        <w:autoSpaceDE w:val="0"/>
+        <w:autoSpaceDN w:val="0"/>
+        <w:adjustRightInd w:val="0"/>
+        <w:spacing w:after="0" w:line="240" w:lineRule="auto"/>
+        <w:rPr>
+          <w:rFonts w:asciiTheme="majorHAnsi" w:hAnsiTheme="majorHAnsi" w:cs="Cascadia Mono"/>
+          <w:color w:val="000000" w:themeColor="text1"/>
+        </w:rPr>
+      </w:pPr>
+      <w:r>
+        <w:rPr>
+          <w:rFonts w:asciiTheme="majorHAnsi" w:hAnsiTheme="majorHAnsi" w:cs="Cascadia Mono"/>
+          <w:color w:val="000000" w:themeColor="text1"/>
+        </w:rPr>
+        <w:t>Not lazy</w:t>
+      </w:r>
+    </w:p>
+    <w:p>
+      <w:pPr>
+        <w:pStyle w:val="NoSpacing"/>
+      </w:pPr>
+      <w:r>
+        <w:t>Cannot can</w:t>
+      </w:r>
+      <w:r>
+        <w:t>c</w:t>
+      </w:r>
+      <w:r>
+        <w:t>el</w:t>
+      </w:r>
+    </w:p>
+    <w:p>
+      <w:pPr>
+        <w:autoSpaceDE w:val="0"/>
+        <w:autoSpaceDN w:val="0"/>
+        <w:adjustRightInd w:val="0"/>
+        <w:spacing w:after="0" w:line="240" w:lineRule="auto"/>
+        <w:rPr>
+          <w:rFonts w:asciiTheme="majorHAnsi" w:hAnsiTheme="majorHAnsi" w:cs="Cascadia Mono"/>
+          <w:b/>
+          <w:color w:val="00B050"/>
+          <w:sz w:val="36"/>
+          <w:szCs w:val="36"/>
+        </w:rPr>
+      </w:pPr>
+      <w:r>
+        <w:rPr>
+          <w:rFonts w:asciiTheme="majorHAnsi" w:hAnsiTheme="majorHAnsi" w:cs="Cascadia Mono"/>
+          <w:b/>
+          <w:color w:val="00B050"/>
+          <w:sz w:val="36"/>
+          <w:szCs w:val="36"/>
+        </w:rPr>
+        <w:t>Observable</w:t>
+      </w:r>
+      <w:r>
+        <w:rPr>
+          <w:rFonts w:asciiTheme="majorHAnsi" w:hAnsiTheme="majorHAnsi" w:cs="Cascadia Mono"/>
+          <w:b/>
+          <w:color w:val="00B050"/>
+          <w:sz w:val="36"/>
+          <w:szCs w:val="36"/>
+        </w:rPr>
+        <w:t>:</w:t>
+      </w:r>
+    </w:p>
+    <w:p>
+      <w:pPr>
+        <w:pStyle w:val="ListParagraph"/>
+        <w:numPr>
+          <w:ilvl w:val="0"/>
+          <w:numId w:val="6"/>
+        </w:numPr>
+        <w:autoSpaceDE w:val="0"/>
+        <w:autoSpaceDN w:val="0"/>
+        <w:adjustRightInd w:val="0"/>
+        <w:spacing w:after="0" w:line="240" w:lineRule="auto"/>
+        <w:rPr>
+          <w:rFonts w:asciiTheme="majorHAnsi" w:hAnsiTheme="majorHAnsi" w:cs="Cascadia Mono"/>
+          <w:color w:val="000000" w:themeColor="text1"/>
+        </w:rPr>
+      </w:pPr>
+      <w:r>
+        <w:rPr>
+          <w:rFonts w:asciiTheme="majorHAnsi" w:hAnsiTheme="majorHAnsi" w:cs="Cascadia Mono"/>
+          <w:color w:val="000000" w:themeColor="text1"/>
+        </w:rPr>
+        <w:t>Emits multiple values over time.</w:t>
+      </w:r>
+    </w:p>
+    <w:p>
+      <w:pPr>
+        <w:pStyle w:val="ListParagraph"/>
+        <w:numPr>
+          <w:ilvl w:val="0"/>
+          <w:numId w:val="6"/>
+        </w:numPr>
+        <w:autoSpaceDE w:val="0"/>
+        <w:autoSpaceDN w:val="0"/>
+        <w:adjustRightInd w:val="0"/>
+        <w:spacing w:after="0" w:line="240" w:lineRule="auto"/>
+        <w:rPr>
+          <w:rFonts w:asciiTheme="majorHAnsi" w:hAnsiTheme="majorHAnsi" w:cs="Cascadia Mono"/>
+          <w:color w:val="000000" w:themeColor="text1"/>
+        </w:rPr>
+      </w:pPr>
+      <w:r>
+        <w:rPr>
+          <w:rFonts w:asciiTheme="majorHAnsi" w:hAnsiTheme="majorHAnsi" w:cs="Cascadia Mono"/>
+          <w:color w:val="000000" w:themeColor="text1"/>
+        </w:rPr>
+        <w:t>lazy</w:t>
+      </w:r>
+    </w:p>
+    <w:p>
+      <w:pPr>
+        <w:pStyle w:val="ListParagraph"/>
+        <w:numPr>
+          <w:ilvl w:val="0"/>
+          <w:numId w:val="6"/>
+        </w:numPr>
+        <w:autoSpaceDE w:val="0"/>
+        <w:autoSpaceDN w:val="0"/>
+        <w:adjustRightInd w:val="0"/>
+        <w:spacing w:after="0" w:line="240" w:lineRule="auto"/>
+        <w:rPr>
+          <w:rFonts w:asciiTheme="majorHAnsi" w:hAnsiTheme="majorHAnsi" w:cs="Cascadia Mono"/>
+          <w:color w:val="000000" w:themeColor="text1"/>
+        </w:rPr>
+      </w:pPr>
+      <w:r>
+        <w:rPr>
+          <w:rFonts w:asciiTheme="majorHAnsi" w:hAnsiTheme="majorHAnsi" w:cs="Cascadia Mono"/>
+          <w:color w:val="000000" w:themeColor="text1"/>
+        </w:rPr>
+        <w:t>Able to</w:t>
+      </w:r>
+      <w:r>
+        <w:rPr>
+          <w:rFonts w:asciiTheme="majorHAnsi" w:hAnsiTheme="majorHAnsi" w:cs="Cascadia Mono"/>
+          <w:color w:val="000000" w:themeColor="text1"/>
+        </w:rPr>
+        <w:t xml:space="preserve"> can</w:t>
+      </w:r>
+      <w:r>
+        <w:rPr>
+          <w:rFonts w:asciiTheme="majorHAnsi" w:hAnsiTheme="majorHAnsi" w:cs="Cascadia Mono"/>
+          <w:color w:val="000000" w:themeColor="text1"/>
+        </w:rPr>
+        <w:t>c</w:t>
+      </w:r>
+      <w:r>
+        <w:rPr>
+          <w:rFonts w:asciiTheme="majorHAnsi" w:hAnsiTheme="majorHAnsi" w:cs="Cascadia Mono"/>
+          <w:color w:val="000000" w:themeColor="text1"/>
+        </w:rPr>
+        <w:t>el</w:t>
+      </w:r>
+    </w:p>
+    <w:p>
+      <w:pPr>
+        <w:pStyle w:val="ListParagraph"/>
+        <w:numPr>
+          <w:ilvl w:val="0"/>
+          <w:numId w:val="6"/>
+        </w:numPr>
+        <w:autoSpaceDE w:val="0"/>
+        <w:autoSpaceDN w:val="0"/>
+        <w:adjustRightInd w:val="0"/>
+        <w:spacing w:after="0" w:line="240" w:lineRule="auto"/>
+        <w:rPr>
+          <w:rFonts w:asciiTheme="majorHAnsi" w:hAnsiTheme="majorHAnsi" w:cs="Cascadia Mono"/>
+          <w:color w:val="000000" w:themeColor="text1"/>
+        </w:rPr>
+      </w:pPr>
+      <w:r>
+        <w:rPr>
+          <w:rFonts w:asciiTheme="majorHAnsi" w:hAnsiTheme="majorHAnsi" w:cs="Cascadia Mono"/>
+          <w:color w:val="000000" w:themeColor="text1"/>
+        </w:rPr>
+        <w:t>Can use with map, reduce, filter and other operators.</w:t>
+      </w:r>
+    </w:p>
+    <w:p>
+      <w:pPr>
+        <w:autoSpaceDE w:val="0"/>
+        <w:autoSpaceDN w:val="0"/>
+        <w:adjustRightInd w:val="0"/>
+        <w:spacing w:after="0" w:line="240" w:lineRule="auto"/>
+        <w:rPr>
+          <w:rFonts w:asciiTheme="majorHAnsi" w:hAnsiTheme="majorHAnsi" w:cs="Cascadia Mono"/>
+          <w:color w:val="000000" w:themeColor="text1"/>
+        </w:rPr>
+      </w:pPr>
+      <w:r>
+        <w:rPr>
+          <w:rFonts w:asciiTheme="majorHAnsi" w:hAnsiTheme="majorHAnsi" w:cs="Cascadia Mono"/>
+          <w:b/>
+          <w:color w:val="000000" w:themeColor="text1"/>
+          <w:sz w:val="24"/>
+          <w:szCs w:val="24"/>
+        </w:rPr>
+        <w:t>Signal</w:t>
+      </w:r>
+      <w:r>
+        <w:rPr>
+          <w:rFonts w:asciiTheme="majorHAnsi" w:hAnsiTheme="majorHAnsi" w:cs="Cascadia Mono"/>
+          <w:color w:val="000000" w:themeColor="text1"/>
+        </w:rPr>
+        <w:t>:</w:t>
+      </w:r>
+    </w:p>
+    <w:p>
+      <w:pPr>
+        <w:autoSpaceDE w:val="0"/>
+        <w:autoSpaceDN w:val="0"/>
+        <w:adjustRightInd w:val="0"/>
+        <w:spacing w:after="0" w:line="240" w:lineRule="auto"/>
+        <w:rPr>
+          <w:rFonts w:asciiTheme="majorHAnsi" w:hAnsiTheme="majorHAnsi" w:cs="Cascadia Mono"/>
+          <w:color w:val="000000" w:themeColor="text1"/>
+        </w:rPr>
+      </w:pPr>
+      <w:r>
+        <w:rPr>
+          <w:rFonts w:asciiTheme="majorHAnsi" w:hAnsiTheme="majorHAnsi" w:cs="Cascadia Mono"/>
+          <w:color w:val="000000" w:themeColor="text1"/>
+        </w:rPr>
+        <w:t>A signal is a wrapper around a  value that notifies interested consumers when that value changes. Signals can contain any value, form primitives to complex data structures.</w:t>
+      </w:r>
+    </w:p>
+    <w:p>
+      <w:pPr>
+        <w:pStyle w:val="ListParagraph"/>
+        <w:numPr>
+          <w:ilvl w:val="0"/>
+          <w:numId w:val="7"/>
+        </w:numPr>
+        <w:autoSpaceDE w:val="0"/>
+        <w:autoSpaceDN w:val="0"/>
+        <w:adjustRightInd w:val="0"/>
+        <w:spacing w:after="0" w:line="240" w:lineRule="auto"/>
+        <w:rPr>
+          <w:rFonts w:asciiTheme="majorHAnsi" w:hAnsiTheme="majorHAnsi" w:cs="Cascadia Mono"/>
+          <w:color w:val="000000" w:themeColor="text1"/>
+        </w:rPr>
+      </w:pPr>
+      <w:r>
+        <w:rPr>
+          <w:rFonts w:asciiTheme="majorHAnsi" w:hAnsiTheme="majorHAnsi" w:cs="Cascadia Mono"/>
+          <w:color w:val="000000" w:themeColor="text1"/>
+        </w:rPr>
+        <w:t xml:space="preserve">Simplicity and </w:t>
+      </w:r>
+      <w:r>
+        <w:rPr>
+          <w:rFonts w:asciiTheme="majorHAnsi" w:hAnsiTheme="majorHAnsi" w:cs="Cascadia Mono"/>
+          <w:color w:val="000000" w:themeColor="text1"/>
+        </w:rPr>
+        <w:t>readability</w:t>
+      </w:r>
+      <w:r>
+        <w:rPr>
+          <w:rFonts w:asciiTheme="majorHAnsi" w:hAnsiTheme="majorHAnsi" w:cs="Cascadia Mono"/>
+          <w:color w:val="000000" w:themeColor="text1"/>
+        </w:rPr>
+        <w:t xml:space="preserve"> , statemangement</w:t>
+      </w:r>
+    </w:p>
+    <w:p>
+      <w:pPr>
+        <w:pStyle w:val="ListParagraph"/>
+        <w:numPr>
+          <w:ilvl w:val="0"/>
+          <w:numId w:val="7"/>
+        </w:numPr>
+        <w:autoSpaceDE w:val="0"/>
+        <w:autoSpaceDN w:val="0"/>
+        <w:adjustRightInd w:val="0"/>
+        <w:spacing w:after="0" w:line="240" w:lineRule="auto"/>
+        <w:rPr>
+          <w:rFonts w:asciiTheme="majorHAnsi" w:hAnsiTheme="majorHAnsi" w:cs="Cascadia Mono"/>
+          <w:color w:val="000000" w:themeColor="text1"/>
+        </w:rPr>
+      </w:pPr>
+      <w:r>
+        <w:rPr>
+          <w:rFonts w:asciiTheme="majorHAnsi" w:hAnsiTheme="majorHAnsi" w:cs="Cascadia Mono"/>
+          <w:color w:val="000000" w:themeColor="text1"/>
+        </w:rPr>
+        <w:t>Performance</w:t>
+      </w:r>
+    </w:p>
+    <w:p>
+      <w:pPr>
+        <w:pStyle w:val="ListParagraph"/>
+        <w:numPr>
+          <w:ilvl w:val="0"/>
+          <w:numId w:val="7"/>
+        </w:numPr>
+        <w:autoSpaceDE w:val="0"/>
+        <w:autoSpaceDN w:val="0"/>
+        <w:adjustRightInd w:val="0"/>
+        <w:spacing w:after="0" w:line="240" w:lineRule="auto"/>
+        <w:rPr>
+          <w:rFonts w:asciiTheme="majorHAnsi" w:hAnsiTheme="majorHAnsi" w:cs="Cascadia Mono"/>
+          <w:color w:val="000000" w:themeColor="text1"/>
+        </w:rPr>
+      </w:pPr>
+      <w:r>
+        <w:rPr>
+          <w:rFonts w:asciiTheme="majorHAnsi" w:hAnsiTheme="majorHAnsi" w:cs="Cascadia Mono"/>
+          <w:color w:val="000000" w:themeColor="text1"/>
+        </w:rPr>
+        <w:t>Predictability</w:t>
+      </w:r>
+    </w:p>
+    <w:p>
+      <w:pPr>
+        <w:pStyle w:val="ListParagraph"/>
+        <w:numPr>
+          <w:ilvl w:val="0"/>
+          <w:numId w:val="7"/>
+        </w:numPr>
+        <w:autoSpaceDE w:val="0"/>
+        <w:autoSpaceDN w:val="0"/>
+        <w:adjustRightInd w:val="0"/>
+        <w:spacing w:after="0" w:line="240" w:lineRule="auto"/>
+        <w:rPr>
+          <w:rFonts w:asciiTheme="majorHAnsi" w:hAnsiTheme="majorHAnsi" w:cs="Cascadia Mono"/>
+          <w:color w:val="000000" w:themeColor="text1"/>
+        </w:rPr>
+      </w:pPr>
+      <w:r>
+        <w:rPr>
+          <w:rFonts w:asciiTheme="majorHAnsi" w:hAnsiTheme="majorHAnsi" w:cs="Cascadia Mono"/>
+          <w:color w:val="000000" w:themeColor="text1"/>
+        </w:rPr>
+        <w:t>Integration with angular</w:t>
+      </w:r>
+    </w:p>
+    <w:p>
+      <w:pPr>
+        <w:autoSpaceDE w:val="0"/>
+        <w:autoSpaceDN w:val="0"/>
+        <w:adjustRightInd w:val="0"/>
+        <w:spacing w:after="0" w:line="240" w:lineRule="auto"/>
+        <w:rPr>
+          <w:rFonts w:asciiTheme="majorHAnsi" w:hAnsiTheme="majorHAnsi" w:cs="Cascadia Mono"/>
+          <w:color w:val="000000" w:themeColor="text1"/>
+        </w:rPr>
+      </w:pPr>
+    </w:p>
+    <w:p>
+      <w:pPr>
+        <w:autoSpaceDE w:val="0"/>
+        <w:autoSpaceDN w:val="0"/>
+        <w:adjustRightInd w:val="0"/>
+        <w:spacing w:after="0" w:line="240" w:lineRule="auto"/>
+        <w:rPr>
+          <w:rFonts w:asciiTheme="majorHAnsi" w:hAnsiTheme="majorHAnsi" w:cs="Cascadia Mono"/>
+          <w:b/>
+          <w:color w:val="000000" w:themeColor="text1"/>
+          <w:sz w:val="36"/>
+          <w:szCs w:val="36"/>
         </w:rPr>
       </w:pPr>
     </w:p>
@@ -638,6 +1209,119 @@
     </w:lvl>
   </w:abstractNum>
   <w:abstractNum w:abstractNumId="1">
+    <w:nsid w:val="1B3B51BB"/>
+    <w:multiLevelType w:val="hybridMultilevel"/>
+    <w:tmpl w:val="8AAC54E6"/>
+    <w:lvl w:ilvl="0" w:tplc="04090001">
+      <w:start w:val="1"/>
+      <w:numFmt w:val="bullet"/>
+      <w:lvlText w:val=""/>
+      <w:lvlJc w:val="left"/>
+      <w:pPr>
+        <w:ind w:left="720" w:hanging="360"/>
+      </w:pPr>
+      <w:rPr>
+        <w:rFonts w:ascii="Symbol" w:hAnsi="Symbol" w:hint="default"/>
+      </w:rPr>
+    </w:lvl>
+    <w:lvl w:ilvl="1" w:tplc="04090003" w:tentative="1">
+      <w:start w:val="1"/>
+      <w:numFmt w:val="bullet"/>
+      <w:lvlText w:val="o"/>
+      <w:lvlJc w:val="left"/>
+      <w:pPr>
+        <w:ind w:left="1440" w:hanging="360"/>
+      </w:pPr>
+      <w:rPr>
+        <w:rFonts w:ascii="Courier New" w:hAnsi="Courier New" w:cs="Courier New" w:hint="default"/>
+      </w:rPr>
+    </w:lvl>
+    <w:lvl w:ilvl="2" w:tplc="04090005" w:tentative="1">
+      <w:start w:val="1"/>
+      <w:numFmt w:val="bullet"/>
+      <w:lvlText w:val=""/>
+      <w:lvlJc w:val="left"/>
+      <w:pPr>
+        <w:ind w:left="2160" w:hanging="360"/>
+      </w:pPr>
+      <w:rPr>
+        <w:rFonts w:ascii="Wingdings" w:hAnsi="Wingdings" w:hint="default"/>
+      </w:rPr>
+    </w:lvl>
+    <w:lvl w:ilvl="3" w:tplc="04090001" w:tentative="1">
+      <w:start w:val="1"/>
+      <w:numFmt w:val="bullet"/>
+      <w:lvlText w:val=""/>
+      <w:lvlJc w:val="left"/>
+      <w:pPr>
+        <w:ind w:left="2880" w:hanging="360"/>
+      </w:pPr>
+      <w:rPr>
+        <w:rFonts w:ascii="Symbol" w:hAnsi="Symbol" w:hint="default"/>
+      </w:rPr>
+    </w:lvl>
+    <w:lvl w:ilvl="4" w:tplc="04090003" w:tentative="1">
+      <w:start w:val="1"/>
+      <w:numFmt w:val="bullet"/>
+      <w:lvlText w:val="o"/>
+      <w:lvlJc w:val="left"/>
+      <w:pPr>
+        <w:ind w:left="3600" w:hanging="360"/>
+      </w:pPr>
+      <w:rPr>
+        <w:rFonts w:ascii="Courier New" w:hAnsi="Courier New" w:cs="Courier New" w:hint="default"/>
+      </w:rPr>
+    </w:lvl>
+    <w:lvl w:ilvl="5" w:tplc="04090005" w:tentative="1">
+      <w:start w:val="1"/>
+      <w:numFmt w:val="bullet"/>
+      <w:lvlText w:val=""/>
+      <w:lvlJc w:val="left"/>
+      <w:pPr>
+        <w:ind w:left="4320" w:hanging="360"/>
+      </w:pPr>
+      <w:rPr>
+        <w:rFonts w:ascii="Wingdings" w:hAnsi="Wingdings" w:hint="default"/>
+      </w:rPr>
+    </w:lvl>
+    <w:lvl w:ilvl="6" w:tplc="04090001" w:tentative="1">
+      <w:start w:val="1"/>
+      <w:numFmt w:val="bullet"/>
+      <w:lvlText w:val=""/>
+      <w:lvlJc w:val="left"/>
+      <w:pPr>
+        <w:ind w:left="5040" w:hanging="360"/>
+      </w:pPr>
+      <w:rPr>
+        <w:rFonts w:ascii="Symbol" w:hAnsi="Symbol" w:hint="default"/>
+      </w:rPr>
+    </w:lvl>
+    <w:lvl w:ilvl="7" w:tplc="04090003" w:tentative="1">
+      <w:start w:val="1"/>
+      <w:numFmt w:val="bullet"/>
+      <w:lvlText w:val="o"/>
+      <w:lvlJc w:val="left"/>
+      <w:pPr>
+        <w:ind w:left="5760" w:hanging="360"/>
+      </w:pPr>
+      <w:rPr>
+        <w:rFonts w:ascii="Courier New" w:hAnsi="Courier New" w:cs="Courier New" w:hint="default"/>
+      </w:rPr>
+    </w:lvl>
+    <w:lvl w:ilvl="8" w:tplc="04090005" w:tentative="1">
+      <w:start w:val="1"/>
+      <w:numFmt w:val="bullet"/>
+      <w:lvlText w:val=""/>
+      <w:lvlJc w:val="left"/>
+      <w:pPr>
+        <w:ind w:left="6480" w:hanging="360"/>
+      </w:pPr>
+      <w:rPr>
+        <w:rFonts w:ascii="Wingdings" w:hAnsi="Wingdings" w:hint="default"/>
+      </w:rPr>
+    </w:lvl>
+  </w:abstractNum>
+  <w:abstractNum w:abstractNumId="2">
     <w:nsid w:val="30BD0394"/>
     <w:multiLevelType w:val="hybridMultilevel"/>
     <w:tmpl w:val="DF38F21C"/>
@@ -723,7 +1407,7 @@
       </w:pPr>
     </w:lvl>
   </w:abstractNum>
-  <w:abstractNum w:abstractNumId="2">
+  <w:abstractNum w:abstractNumId="3">
     <w:nsid w:val="38E2721C"/>
     <w:multiLevelType w:val="hybridMultilevel"/>
     <w:tmpl w:val="F888385E"/>
@@ -836,7 +1520,120 @@
       </w:rPr>
     </w:lvl>
   </w:abstractNum>
-  <w:abstractNum w:abstractNumId="3">
+  <w:abstractNum w:abstractNumId="4">
+    <w:nsid w:val="489C3EC7"/>
+    <w:multiLevelType w:val="hybridMultilevel"/>
+    <w:tmpl w:val="1340F6D8"/>
+    <w:lvl w:ilvl="0" w:tplc="04090001">
+      <w:start w:val="1"/>
+      <w:numFmt w:val="bullet"/>
+      <w:lvlText w:val=""/>
+      <w:lvlJc w:val="left"/>
+      <w:pPr>
+        <w:ind w:left="720" w:hanging="360"/>
+      </w:pPr>
+      <w:rPr>
+        <w:rFonts w:ascii="Symbol" w:hAnsi="Symbol" w:hint="default"/>
+      </w:rPr>
+    </w:lvl>
+    <w:lvl w:ilvl="1" w:tplc="04090003" w:tentative="1">
+      <w:start w:val="1"/>
+      <w:numFmt w:val="bullet"/>
+      <w:lvlText w:val="o"/>
+      <w:lvlJc w:val="left"/>
+      <w:pPr>
+        <w:ind w:left="1440" w:hanging="360"/>
+      </w:pPr>
+      <w:rPr>
+        <w:rFonts w:ascii="Courier New" w:hAnsi="Courier New" w:cs="Courier New" w:hint="default"/>
+      </w:rPr>
+    </w:lvl>
+    <w:lvl w:ilvl="2" w:tplc="04090005" w:tentative="1">
+      <w:start w:val="1"/>
+      <w:numFmt w:val="bullet"/>
+      <w:lvlText w:val=""/>
+      <w:lvlJc w:val="left"/>
+      <w:pPr>
+        <w:ind w:left="2160" w:hanging="360"/>
+      </w:pPr>
+      <w:rPr>
+        <w:rFonts w:ascii="Wingdings" w:hAnsi="Wingdings" w:hint="default"/>
+      </w:rPr>
+    </w:lvl>
+    <w:lvl w:ilvl="3" w:tplc="04090001" w:tentative="1">
+      <w:start w:val="1"/>
+      <w:numFmt w:val="bullet"/>
+      <w:lvlText w:val=""/>
+      <w:lvlJc w:val="left"/>
+      <w:pPr>
+        <w:ind w:left="2880" w:hanging="360"/>
+      </w:pPr>
+      <w:rPr>
+        <w:rFonts w:ascii="Symbol" w:hAnsi="Symbol" w:hint="default"/>
+      </w:rPr>
+    </w:lvl>
+    <w:lvl w:ilvl="4" w:tplc="04090003" w:tentative="1">
+      <w:start w:val="1"/>
+      <w:numFmt w:val="bullet"/>
+      <w:lvlText w:val="o"/>
+      <w:lvlJc w:val="left"/>
+      <w:pPr>
+        <w:ind w:left="3600" w:hanging="360"/>
+      </w:pPr>
+      <w:rPr>
+        <w:rFonts w:ascii="Courier New" w:hAnsi="Courier New" w:cs="Courier New" w:hint="default"/>
+      </w:rPr>
+    </w:lvl>
+    <w:lvl w:ilvl="5" w:tplc="04090005" w:tentative="1">
+      <w:start w:val="1"/>
+      <w:numFmt w:val="bullet"/>
+      <w:lvlText w:val=""/>
+      <w:lvlJc w:val="left"/>
+      <w:pPr>
+        <w:ind w:left="4320" w:hanging="360"/>
+      </w:pPr>
+      <w:rPr>
+        <w:rFonts w:ascii="Wingdings" w:hAnsi="Wingdings" w:hint="default"/>
+      </w:rPr>
+    </w:lvl>
+    <w:lvl w:ilvl="6" w:tplc="04090001" w:tentative="1">
+      <w:start w:val="1"/>
+      <w:numFmt w:val="bullet"/>
+      <w:lvlText w:val=""/>
+      <w:lvlJc w:val="left"/>
+      <w:pPr>
+        <w:ind w:left="5040" w:hanging="360"/>
+      </w:pPr>
+      <w:rPr>
+        <w:rFonts w:ascii="Symbol" w:hAnsi="Symbol" w:hint="default"/>
+      </w:rPr>
+    </w:lvl>
+    <w:lvl w:ilvl="7" w:tplc="04090003" w:tentative="1">
+      <w:start w:val="1"/>
+      <w:numFmt w:val="bullet"/>
+      <w:lvlText w:val="o"/>
+      <w:lvlJc w:val="left"/>
+      <w:pPr>
+        <w:ind w:left="5760" w:hanging="360"/>
+      </w:pPr>
+      <w:rPr>
+        <w:rFonts w:ascii="Courier New" w:hAnsi="Courier New" w:cs="Courier New" w:hint="default"/>
+      </w:rPr>
+    </w:lvl>
+    <w:lvl w:ilvl="8" w:tplc="04090005" w:tentative="1">
+      <w:start w:val="1"/>
+      <w:numFmt w:val="bullet"/>
+      <w:lvlText w:val=""/>
+      <w:lvlJc w:val="left"/>
+      <w:pPr>
+        <w:ind w:left="6480" w:hanging="360"/>
+      </w:pPr>
+      <w:rPr>
+        <w:rFonts w:ascii="Wingdings" w:hAnsi="Wingdings" w:hint="default"/>
+      </w:rPr>
+    </w:lvl>
+  </w:abstractNum>
+  <w:abstractNum w:abstractNumId="5">
     <w:nsid w:val="4B9318F5"/>
     <w:multiLevelType w:val="hybridMultilevel"/>
     <w:tmpl w:val="3A787060"/>
@@ -922,17 +1719,139 @@
       </w:pPr>
     </w:lvl>
   </w:abstractNum>
+  <w:abstractNum w:abstractNumId="6">
+    <w:nsid w:val="5E011D29"/>
+    <w:multiLevelType w:val="hybridMultilevel"/>
+    <w:tmpl w:val="D1506A50"/>
+    <w:lvl w:ilvl="0" w:tplc="04090001">
+      <w:start w:val="1"/>
+      <w:numFmt w:val="bullet"/>
+      <w:lvlText w:val=""/>
+      <w:lvlJc w:val="left"/>
+      <w:pPr>
+        <w:ind w:left="720" w:hanging="360"/>
+      </w:pPr>
+      <w:rPr>
+        <w:rFonts w:ascii="Symbol" w:hAnsi="Symbol" w:hint="default"/>
+      </w:rPr>
+    </w:lvl>
+    <w:lvl w:ilvl="1" w:tplc="04090003" w:tentative="1">
+      <w:start w:val="1"/>
+      <w:numFmt w:val="bullet"/>
+      <w:lvlText w:val="o"/>
+      <w:lvlJc w:val="left"/>
+      <w:pPr>
+        <w:ind w:left="1440" w:hanging="360"/>
+      </w:pPr>
+      <w:rPr>
+        <w:rFonts w:ascii="Courier New" w:hAnsi="Courier New" w:cs="Courier New" w:hint="default"/>
+      </w:rPr>
+    </w:lvl>
+    <w:lvl w:ilvl="2" w:tplc="04090005" w:tentative="1">
+      <w:start w:val="1"/>
+      <w:numFmt w:val="bullet"/>
+      <w:lvlText w:val=""/>
+      <w:lvlJc w:val="left"/>
+      <w:pPr>
+        <w:ind w:left="2160" w:hanging="360"/>
+      </w:pPr>
+      <w:rPr>
+        <w:rFonts w:ascii="Wingdings" w:hAnsi="Wingdings" w:hint="default"/>
+      </w:rPr>
+    </w:lvl>
+    <w:lvl w:ilvl="3" w:tplc="04090001" w:tentative="1">
+      <w:start w:val="1"/>
+      <w:numFmt w:val="bullet"/>
+      <w:lvlText w:val=""/>
+      <w:lvlJc w:val="left"/>
+      <w:pPr>
+        <w:ind w:left="2880" w:hanging="360"/>
+      </w:pPr>
+      <w:rPr>
+        <w:rFonts w:ascii="Symbol" w:hAnsi="Symbol" w:hint="default"/>
+      </w:rPr>
+    </w:lvl>
+    <w:lvl w:ilvl="4" w:tplc="04090003" w:tentative="1">
+      <w:start w:val="1"/>
+      <w:numFmt w:val="bullet"/>
+      <w:lvlText w:val="o"/>
+      <w:lvlJc w:val="left"/>
+      <w:pPr>
+        <w:ind w:left="3600" w:hanging="360"/>
+      </w:pPr>
+      <w:rPr>
+        <w:rFonts w:ascii="Courier New" w:hAnsi="Courier New" w:cs="Courier New" w:hint="default"/>
+      </w:rPr>
+    </w:lvl>
+    <w:lvl w:ilvl="5" w:tplc="04090005" w:tentative="1">
+      <w:start w:val="1"/>
+      <w:numFmt w:val="bullet"/>
+      <w:lvlText w:val=""/>
+      <w:lvlJc w:val="left"/>
+      <w:pPr>
+        <w:ind w:left="4320" w:hanging="360"/>
+      </w:pPr>
+      <w:rPr>
+        <w:rFonts w:ascii="Wingdings" w:hAnsi="Wingdings" w:hint="default"/>
+      </w:rPr>
+    </w:lvl>
+    <w:lvl w:ilvl="6" w:tplc="04090001" w:tentative="1">
+      <w:start w:val="1"/>
+      <w:numFmt w:val="bullet"/>
+      <w:lvlText w:val=""/>
+      <w:lvlJc w:val="left"/>
+      <w:pPr>
+        <w:ind w:left="5040" w:hanging="360"/>
+      </w:pPr>
+      <w:rPr>
+        <w:rFonts w:ascii="Symbol" w:hAnsi="Symbol" w:hint="default"/>
+      </w:rPr>
+    </w:lvl>
+    <w:lvl w:ilvl="7" w:tplc="04090003" w:tentative="1">
+      <w:start w:val="1"/>
+      <w:numFmt w:val="bullet"/>
+      <w:lvlText w:val="o"/>
+      <w:lvlJc w:val="left"/>
+      <w:pPr>
+        <w:ind w:left="5760" w:hanging="360"/>
+      </w:pPr>
+      <w:rPr>
+        <w:rFonts w:ascii="Courier New" w:hAnsi="Courier New" w:cs="Courier New" w:hint="default"/>
+      </w:rPr>
+    </w:lvl>
+    <w:lvl w:ilvl="8" w:tplc="04090005" w:tentative="1">
+      <w:start w:val="1"/>
+      <w:numFmt w:val="bullet"/>
+      <w:lvlText w:val=""/>
+      <w:lvlJc w:val="left"/>
+      <w:pPr>
+        <w:ind w:left="6480" w:hanging="360"/>
+      </w:pPr>
+      <w:rPr>
+        <w:rFonts w:ascii="Wingdings" w:hAnsi="Wingdings" w:hint="default"/>
+      </w:rPr>
+    </w:lvl>
+  </w:abstractNum>
   <w:num w:numId="1">
-    <w:abstractNumId w:val="1"/>
+    <w:abstractNumId w:val="2"/>
   </w:num>
   <w:num w:numId="2">
-    <w:abstractNumId w:val="3"/>
+    <w:abstractNumId w:val="5"/>
   </w:num>
   <w:num w:numId="3">
     <w:abstractNumId w:val="0"/>
   </w:num>
   <w:num w:numId="4">
-    <w:abstractNumId w:val="2"/>
+    <w:abstractNumId w:val="3"/>
+  </w:num>
+  <w:num w:numId="5">
+    <w:abstractNumId w:val="6"/>
+  </w:num>
+  <w:num w:numId="6">
+    <w:abstractNumId w:val="1"/>
+  </w:num>
+  <w:num w:numId="7">
+    <w:abstractNumId w:val="4"/>
   </w:num>
 </w:numbering>
 </file>
@@ -1096,7 +2015,7 @@
   <w:style w:type="paragraph" w:default="1" w:styleId="Normal">
     <w:name w:val="Normal"/>
     <w:qFormat/>
-    <w:rsid w:val="00BA71E1"/>
+    <w:rsid w:val="003E368B"/>
   </w:style>
   <w:style w:type="character" w:default="1" w:styleId="DefaultParagraphFont">
     <w:name w:val="Default Paragraph Font"/>
@@ -1148,6 +2067,15 @@
       <w:color w:val="0000FF"/>
       <w:u w:val="single"/>
     </w:rPr>
+  </w:style>
+  <w:style w:type="paragraph" w:styleId="NoSpacing">
+    <w:name w:val="No Spacing"/>
+    <w:uiPriority w:val="1"/>
+    <w:qFormat/>
+    <w:rsid w:val="00483735"/>
+    <w:pPr>
+      <w:spacing w:after="0" w:line="240" w:lineRule="auto"/>
+    </w:pPr>
   </w:style>
 </w:styles>
 </file>

</xml_diff>